<commit_message>
changement phrase de conclusion
</commit_message>
<xml_diff>
--- a/présentation.docx
+++ b/présentation.docx
@@ -52,7 +52,16 @@
     </w:p>
     <w:p>
       <w:r>
-        <w:t>Si vous voulez en savoir plus je vous invite à suivre ma prochaine présentation sur l’Event Horizon Télescope. Merci de votre écoute</w:t>
+        <w:t>Si vous voulez en savoir plus je vous invite à suivre ma prochaine présentation sur l’Event Horizon Télescope</w:t>
+      </w:r>
+      <w:r>
+        <w:t xml:space="preserve"> qui ciblera plus précisément </w:t>
+      </w:r>
+      <w:r>
+        <w:t>Les défis informatiques et de traitement de données</w:t>
+      </w:r>
+      <w:r>
+        <w:t>. Merci de votre écoute</w:t>
       </w:r>
     </w:p>
     <w:p/>

</xml_diff>